<commit_message>
Use of LIMIT added
</commit_message>
<xml_diff>
--- a/Task3_Movie_Booking_SELECT_Queries.docx
+++ b/Task3_Movie_Booking_SELECT_Queries.docx
@@ -178,6 +178,33 @@
       <w:r>
         <w:br/>
         <w:t>ORDER BY Duration DESC;</w:t>
+      </w:r>
+    </w:p>
+    <w:p>
+      <w:pPr>
+        <w:pStyle w:val="Heading3"/>
+      </w:pPr>
+      <w:r>
+        <w:t>11. Use of LIMIT to g</w:t>
+      </w:r>
+      <w:r>
+        <w:t>et top 3 longest movies</w:t>
+      </w:r>
+    </w:p>
+    <w:p>
+      <w:r>
+        <w:t>SELECT Title, Duration FROM Movie</w:t>
+      </w:r>
+      <w:r>
+        <w:br/>
+        <w:t>ORDER BY Duration DESC</w:t>
+      </w:r>
+      <w:r>
+        <w:t xml:space="preserve"> </w:t>
+      </w:r>
+      <w:r>
+        <w:br/>
+        <w:t>LIMIT 3;</w:t>
       </w:r>
     </w:p>
     <w:p/>

</xml_diff>